<commit_message>
Updated TDD and game framework
</commit_message>
<xml_diff>
--- a/Game Design Document.docx
+++ b/Game Design Document.docx
@@ -198,6 +198,15 @@
     </w:p>
     <w:sdt>
       <w:sdtPr>
+        <w:rPr>
+          <w:rFonts w:asciiTheme="minorHAnsi" w:eastAsiaTheme="minorHAnsi" w:hAnsiTheme="minorHAnsi" w:cstheme="minorBidi"/>
+          <w:color w:val="auto"/>
+          <w:kern w:val="2"/>
+          <w:sz w:val="24"/>
+          <w:szCs w:val="24"/>
+          <w:lang w:val="en-NZ"/>
+          <w14:ligatures w14:val="standardContextual"/>
+        </w:rPr>
         <w:id w:val="486132056"/>
         <w:docPartObj>
           <w:docPartGallery w:val="Table of Contents"/>
@@ -206,16 +215,9 @@
       </w:sdtPr>
       <w:sdtEndPr>
         <w:rPr>
-          <w:rFonts w:asciiTheme="minorHAnsi" w:eastAsiaTheme="minorHAnsi" w:hAnsiTheme="minorHAnsi" w:cstheme="minorBidi"/>
           <w:b/>
           <w:bCs/>
           <w:noProof/>
-          <w:color w:val="auto"/>
-          <w:kern w:val="2"/>
-          <w:sz w:val="24"/>
-          <w:szCs w:val="24"/>
-          <w:lang w:val="en-NZ"/>
-          <w14:ligatures w14:val="standardContextual"/>
         </w:rPr>
       </w:sdtEndPr>
       <w:sdtContent>
@@ -1989,6 +1991,46 @@
         <w:t>In-game HUD: Minimal retro style overlay with indicators for weapons, health, and items:</w:t>
       </w:r>
     </w:p>
+    <w:p>
+      <w:r>
+        <w:lastRenderedPageBreak/>
+        <w:drawing>
+          <wp:inline distT="0" distB="0" distL="0" distR="0" wp14:anchorId="1F25F5A9" wp14:editId="45757191">
+            <wp:extent cx="5229225" cy="4381500"/>
+            <wp:effectExtent l="0" t="0" r="9525" b="0"/>
+            <wp:docPr id="1342524889" name="Picture 1" descr="A screenshot of a video game&#10;&#10;AI-generated content may be incorrect."/>
+            <wp:cNvGraphicFramePr>
+              <a:graphicFrameLocks xmlns:a="http://schemas.openxmlformats.org/drawingml/2006/main" noChangeAspect="1"/>
+            </wp:cNvGraphicFramePr>
+            <a:graphic xmlns:a="http://schemas.openxmlformats.org/drawingml/2006/main">
+              <a:graphicData uri="http://schemas.openxmlformats.org/drawingml/2006/picture">
+                <pic:pic xmlns:pic="http://schemas.openxmlformats.org/drawingml/2006/picture">
+                  <pic:nvPicPr>
+                    <pic:cNvPr id="1342524889" name="Picture 1" descr="A screenshot of a video game&#10;&#10;AI-generated content may be incorrect."/>
+                    <pic:cNvPicPr/>
+                  </pic:nvPicPr>
+                  <pic:blipFill>
+                    <a:blip r:embed="rId9"/>
+                    <a:stretch>
+                      <a:fillRect/>
+                    </a:stretch>
+                  </pic:blipFill>
+                  <pic:spPr>
+                    <a:xfrm>
+                      <a:off x="0" y="0"/>
+                      <a:ext cx="5229955" cy="4382112"/>
+                    </a:xfrm>
+                    <a:prstGeom prst="rect">
+                      <a:avLst/>
+                    </a:prstGeom>
+                  </pic:spPr>
+                </pic:pic>
+              </a:graphicData>
+            </a:graphic>
+          </wp:inline>
+        </w:drawing>
+      </w:r>
+    </w:p>
     <w:p/>
     <w:p>
       <w:r>
@@ -2019,7 +2061,7 @@
                     <pic:cNvPicPr/>
                   </pic:nvPicPr>
                   <pic:blipFill>
-                    <a:blip r:embed="rId9">
+                    <a:blip r:embed="rId10">
                       <a:extLst>
                         <a:ext uri="{28A0092B-C50C-407E-A947-70E740481C1C}">
                           <a14:useLocalDpi xmlns:a14="http://schemas.microsoft.com/office/drawing/2010/main" val="0"/>
@@ -2065,7 +2107,7 @@
                     <pic:cNvPicPr/>
                   </pic:nvPicPr>
                   <pic:blipFill>
-                    <a:blip r:embed="rId10">
+                    <a:blip r:embed="rId11">
                       <a:extLst>
                         <a:ext uri="{28A0092B-C50C-407E-A947-70E740481C1C}">
                           <a14:useLocalDpi xmlns:a14="http://schemas.microsoft.com/office/drawing/2010/main" val="0"/>
@@ -2188,15 +2230,7 @@
     </w:p>
     <w:p>
       <w:r>
-        <w:t xml:space="preserve">Dev mode within Space Escape unlocks </w:t>
-      </w:r>
-      <w:proofErr w:type="gramStart"/>
-      <w:r>
-        <w:t>a number of</w:t>
-      </w:r>
-      <w:proofErr w:type="gramEnd"/>
-      <w:r>
-        <w:t xml:space="preserve"> features to test out the game:</w:t>
+        <w:t>Dev mode within Space Escape unlocks a number of features to test out the game:</w:t>
       </w:r>
     </w:p>
     <w:p>
@@ -2354,7 +2388,6 @@
         </w:numPr>
       </w:pPr>
       <w:r>
-        <w:lastRenderedPageBreak/>
         <w:t>Explosion and damage effects</w:t>
       </w:r>
     </w:p>

</xml_diff>

<commit_message>
Added Lives and Health bar
</commit_message>
<xml_diff>
--- a/Game Design Document.docx
+++ b/Game Design Document.docx
@@ -1927,7 +1927,13 @@
         <w:t xml:space="preserve">ar, </w:t>
       </w:r>
       <w:r>
-        <w:t>Current weapon.</w:t>
+        <w:t>C</w:t>
+      </w:r>
+      <w:r>
+        <w:t>ollected items</w:t>
+      </w:r>
+      <w:r>
+        <w:t>.</w:t>
       </w:r>
     </w:p>
     <w:p>
@@ -1941,7 +1947,13 @@
         <w:tab/>
       </w:r>
       <w:r>
-        <w:t>Collected items.</w:t>
+        <w:t>C</w:t>
+      </w:r>
+      <w:r>
+        <w:t>urrent weapon</w:t>
+      </w:r>
+      <w:r>
+        <w:t>.</w:t>
       </w:r>
     </w:p>
     <w:p>
@@ -1993,6 +2005,9 @@
     </w:p>
     <w:p>
       <w:r>
+        <w:rPr>
+          <w:noProof/>
+        </w:rPr>
         <w:lastRenderedPageBreak/>
         <w:drawing>
           <wp:inline distT="0" distB="0" distL="0" distR="0" wp14:anchorId="1F25F5A9" wp14:editId="45757191">
@@ -2230,7 +2245,15 @@
     </w:p>
     <w:p>
       <w:r>
-        <w:t>Dev mode within Space Escape unlocks a number of features to test out the game:</w:t>
+        <w:t xml:space="preserve">Dev mode within Space Escape unlocks </w:t>
+      </w:r>
+      <w:proofErr w:type="gramStart"/>
+      <w:r>
+        <w:t>a number of</w:t>
+      </w:r>
+      <w:proofErr w:type="gramEnd"/>
+      <w:r>
+        <w:t xml:space="preserve"> features to test out the game:</w:t>
       </w:r>
     </w:p>
     <w:p>

</xml_diff>

<commit_message>
Post mortem created and code finalised
</commit_message>
<xml_diff>
--- a/Game Design Document.docx
+++ b/Game Design Document.docx
@@ -2,30 +2,10 @@
 <file path=word/document.xml><?xml version="1.0" encoding="utf-8"?>
 <w:document xmlns:wpc="http://schemas.microsoft.com/office/word/2010/wordprocessingCanvas" xmlns:cx="http://schemas.microsoft.com/office/drawing/2014/chartex" xmlns:cx1="http://schemas.microsoft.com/office/drawing/2015/9/8/chartex" xmlns:cx2="http://schemas.microsoft.com/office/drawing/2015/10/21/chartex" xmlns:cx3="http://schemas.microsoft.com/office/drawing/2016/5/9/chartex" xmlns:cx4="http://schemas.microsoft.com/office/drawing/2016/5/10/chartex" xmlns:cx5="http://schemas.microsoft.com/office/drawing/2016/5/11/chartex" xmlns:cx6="http://schemas.microsoft.com/office/drawing/2016/5/12/chartex" xmlns:cx7="http://schemas.microsoft.com/office/drawing/2016/5/13/chartex" xmlns:cx8="http://schemas.microsoft.com/office/drawing/2016/5/14/chartex" xmlns:mc="http://schemas.openxmlformats.org/markup-compatibility/2006" xmlns:aink="http://schemas.microsoft.com/office/drawing/2016/ink" xmlns:am3d="http://schemas.microsoft.com/office/drawing/2017/model3d" xmlns:o="urn:schemas-microsoft-com:office:office" xmlns:oel="http://schemas.microsoft.com/office/2019/extlst" xmlns:r="http://schemas.openxmlformats.org/officeDocument/2006/relationships" xmlns:m="http://schemas.openxmlformats.org/officeDocument/2006/math" xmlns:v="urn:schemas-microsoft-com:vml" xmlns:wp14="http://schemas.microsoft.com/office/word/2010/wordprocessingDrawing" xmlns:wp="http://schemas.openxmlformats.org/drawingml/2006/wordprocessingDrawing" xmlns:w10="urn:schemas-microsoft-com:office:word" xmlns:w="http://schemas.openxmlformats.org/wordprocessingml/2006/main" xmlns:w14="http://schemas.microsoft.com/office/word/2010/wordml" xmlns:w15="http://schemas.microsoft.com/office/word/2012/wordml" xmlns:w16cex="http://schemas.microsoft.com/office/word/2018/wordml/cex" xmlns:w16cid="http://schemas.microsoft.com/office/word/2016/wordml/cid" xmlns:w16="http://schemas.microsoft.com/office/word/2018/wordml" xmlns:w16du="http://schemas.microsoft.com/office/word/2023/wordml/word16du" xmlns:w16sdtdh="http://schemas.microsoft.com/office/word/2020/wordml/sdtdatahash" xmlns:w16sdtfl="http://schemas.microsoft.com/office/word/2024/wordml/sdtformatlock" xmlns:w16se="http://schemas.microsoft.com/office/word/2015/wordml/symex" xmlns:wpg="http://schemas.microsoft.com/office/word/2010/wordprocessingGroup" xmlns:wpi="http://schemas.microsoft.com/office/word/2010/wordprocessingInk" xmlns:wne="http://schemas.microsoft.com/office/word/2006/wordml" xmlns:wps="http://schemas.microsoft.com/office/word/2010/wordprocessingShape" mc:Ignorable="w14 w15 w16se w16cid w16 w16cex w16sdtdh w16sdtfl w16du wp14">
   <w:body>
-    <w:p>
-      <w:pPr>
-        <w:pStyle w:val="Heading1"/>
-        <w:jc w:val="center"/>
-      </w:pPr>
-    </w:p>
-    <w:p>
-      <w:pPr>
-        <w:pStyle w:val="Heading1"/>
-        <w:jc w:val="center"/>
-      </w:pPr>
-    </w:p>
-    <w:p>
-      <w:pPr>
-        <w:pStyle w:val="Heading1"/>
-        <w:jc w:val="center"/>
-      </w:pPr>
-    </w:p>
-    <w:p>
-      <w:pPr>
-        <w:pStyle w:val="Heading1"/>
-        <w:jc w:val="center"/>
-      </w:pPr>
-    </w:p>
+    <w:p/>
+    <w:p/>
+    <w:p/>
+    <w:p/>
     <w:p>
       <w:pPr>
         <w:jc w:val="center"/>
@@ -194,6 +174,27 @@
           <w:color w:val="0F4761" w:themeColor="accent1" w:themeShade="BF"/>
         </w:rPr>
         <w:t xml:space="preserve"> </w:t>
+      </w:r>
+      <w:r>
+        <w:rPr>
+          <w:rFonts w:asciiTheme="majorHAnsi" w:eastAsiaTheme="majorEastAsia" w:hAnsiTheme="majorHAnsi" w:cstheme="majorBidi"/>
+          <w:color w:val="0F4761" w:themeColor="accent1" w:themeShade="BF"/>
+        </w:rPr>
+        <w:t xml:space="preserve"> </w:t>
+      </w:r>
+      <w:r>
+        <w:rPr>
+          <w:rFonts w:asciiTheme="majorHAnsi" w:eastAsiaTheme="majorEastAsia" w:hAnsiTheme="majorHAnsi" w:cstheme="majorBidi"/>
+          <w:color w:val="0F4761" w:themeColor="accent1" w:themeShade="BF"/>
+        </w:rPr>
+        <w:t>16/5</w:t>
+      </w:r>
+      <w:r>
+        <w:rPr>
+          <w:rFonts w:asciiTheme="majorHAnsi" w:eastAsiaTheme="majorEastAsia" w:hAnsiTheme="majorHAnsi" w:cstheme="majorBidi"/>
+          <w:color w:val="0F4761" w:themeColor="accent1" w:themeShade="BF"/>
+        </w:rPr>
+        <w:t>/2025</w:t>
       </w:r>
     </w:p>
     <w:sdt>
@@ -1573,7 +1574,10 @@
         </w:numPr>
       </w:pPr>
       <w:r>
-        <w:t>Find and collect the required items – vials and parts.</w:t>
+        <w:t>C</w:t>
+      </w:r>
+      <w:r>
+        <w:t>ollect the required items – vials and parts.</w:t>
       </w:r>
     </w:p>
     <w:p>
@@ -1737,7 +1741,12 @@
       </w:r>
       <w:r>
         <w:tab/>
-        <w:t>Massive boss battle and ship repair.</w:t>
+      </w:r>
+      <w:r>
+        <w:t>B</w:t>
+      </w:r>
+      <w:r>
+        <w:t>oss battle and ship repair.</w:t>
       </w:r>
     </w:p>
     <w:p>
@@ -1836,7 +1845,9 @@
       </w:r>
       <w:r>
         <w:tab/>
-        <w:t>Joystick</w:t>
+      </w:r>
+      <w:r>
+        <w:t>D pad</w:t>
       </w:r>
     </w:p>
     <w:p>
@@ -1869,6 +1880,15 @@
       </w:r>
       <w:r>
         <w:t>Menu</w:t>
+      </w:r>
+    </w:p>
+    <w:p>
+      <w:r>
+        <w:t>Navigation:</w:t>
+      </w:r>
+      <w:r>
+        <w:tab/>
+        <w:t>D pad, B</w:t>
       </w:r>
     </w:p>
     <w:p/>
@@ -1997,7 +2017,46 @@
         <w:t>Main menu: New game, difficulty selection, settings:</w:t>
       </w:r>
     </w:p>
-    <w:p/>
+    <w:p>
+      <w:r>
+        <w:lastRenderedPageBreak/>
+        <w:drawing>
+          <wp:inline distT="0" distB="0" distL="0" distR="0" wp14:anchorId="16611F40" wp14:editId="4D5D8135">
+            <wp:extent cx="5943600" cy="3308350"/>
+            <wp:effectExtent l="0" t="0" r="0" b="6350"/>
+            <wp:docPr id="897389563" name="Picture 1" descr="A screenshot of a video game&#10;&#10;AI-generated content may be incorrect."/>
+            <wp:cNvGraphicFramePr>
+              <a:graphicFrameLocks xmlns:a="http://schemas.openxmlformats.org/drawingml/2006/main" noChangeAspect="1"/>
+            </wp:cNvGraphicFramePr>
+            <a:graphic xmlns:a="http://schemas.openxmlformats.org/drawingml/2006/main">
+              <a:graphicData uri="http://schemas.openxmlformats.org/drawingml/2006/picture">
+                <pic:pic xmlns:pic="http://schemas.openxmlformats.org/drawingml/2006/picture">
+                  <pic:nvPicPr>
+                    <pic:cNvPr id="897389563" name="Picture 1" descr="A screenshot of a video game&#10;&#10;AI-generated content may be incorrect."/>
+                    <pic:cNvPicPr/>
+                  </pic:nvPicPr>
+                  <pic:blipFill>
+                    <a:blip r:embed="rId9"/>
+                    <a:stretch>
+                      <a:fillRect/>
+                    </a:stretch>
+                  </pic:blipFill>
+                  <pic:spPr>
+                    <a:xfrm>
+                      <a:off x="0" y="0"/>
+                      <a:ext cx="5943600" cy="3308350"/>
+                    </a:xfrm>
+                    <a:prstGeom prst="rect">
+                      <a:avLst/>
+                    </a:prstGeom>
+                  </pic:spPr>
+                </pic:pic>
+              </a:graphicData>
+            </a:graphic>
+          </wp:inline>
+        </w:drawing>
+      </w:r>
+    </w:p>
     <w:p>
       <w:r>
         <w:t>In-game HUD: Minimal retro style overlay with indicators for weapons, health, and items:</w:t>
@@ -2008,7 +2067,6 @@
         <w:rPr>
           <w:noProof/>
         </w:rPr>
-        <w:lastRenderedPageBreak/>
         <w:drawing>
           <wp:inline distT="0" distB="0" distL="0" distR="0" wp14:anchorId="1F25F5A9" wp14:editId="45757191">
             <wp:extent cx="5229225" cy="4381500"/>
@@ -2025,7 +2083,7 @@
                     <pic:cNvPicPr/>
                   </pic:nvPicPr>
                   <pic:blipFill>
-                    <a:blip r:embed="rId9"/>
+                    <a:blip r:embed="rId10"/>
                     <a:stretch>
                       <a:fillRect/>
                     </a:stretch>
@@ -2076,7 +2134,7 @@
                     <pic:cNvPicPr/>
                   </pic:nvPicPr>
                   <pic:blipFill>
-                    <a:blip r:embed="rId10">
+                    <a:blip r:embed="rId11">
                       <a:extLst>
                         <a:ext uri="{28A0092B-C50C-407E-A947-70E740481C1C}">
                           <a14:useLocalDpi xmlns:a14="http://schemas.microsoft.com/office/drawing/2010/main" val="0"/>
@@ -2122,7 +2180,7 @@
                     <pic:cNvPicPr/>
                   </pic:nvPicPr>
                   <pic:blipFill>
-                    <a:blip r:embed="rId11">
+                    <a:blip r:embed="rId12">
                       <a:extLst>
                         <a:ext uri="{28A0092B-C50C-407E-A947-70E740481C1C}">
                           <a14:useLocalDpi xmlns:a14="http://schemas.microsoft.com/office/drawing/2010/main" val="0"/>
@@ -2155,10 +2213,15 @@
         <w:t xml:space="preserve">Game Over screen: </w:t>
       </w:r>
       <w:r>
-        <w:t>“Lost in the rift. Try Again?”:</w:t>
-      </w:r>
-    </w:p>
-    <w:p/>
+        <w:t>“Lost in the rift. Try Again?”</w:t>
+      </w:r>
+      <w:r>
+        <w:t xml:space="preserve"> – Timed Scene</w:t>
+      </w:r>
+      <w:r>
+        <w:t>:</w:t>
+      </w:r>
+    </w:p>
     <w:p>
       <w:pPr>
         <w:rPr>
@@ -2171,16 +2234,42 @@
           <w:b/>
           <w:bCs/>
         </w:rPr>
-        <w:t>ADD CONCEPTS:</w:t>
-      </w:r>
-    </w:p>
-    <w:p>
-      <w:pPr>
-        <w:rPr>
-          <w:b/>
-          <w:bCs/>
-        </w:rPr>
-      </w:pPr>
+        <w:drawing>
+          <wp:inline distT="0" distB="0" distL="0" distR="0" wp14:anchorId="25C3203D" wp14:editId="4F8F7B16">
+            <wp:extent cx="5943600" cy="3277235"/>
+            <wp:effectExtent l="0" t="0" r="0" b="0"/>
+            <wp:docPr id="2030768836" name="Picture 1" descr="A screenshot of a video game&#10;&#10;AI-generated content may be incorrect."/>
+            <wp:cNvGraphicFramePr>
+              <a:graphicFrameLocks xmlns:a="http://schemas.openxmlformats.org/drawingml/2006/main" noChangeAspect="1"/>
+            </wp:cNvGraphicFramePr>
+            <a:graphic xmlns:a="http://schemas.openxmlformats.org/drawingml/2006/main">
+              <a:graphicData uri="http://schemas.openxmlformats.org/drawingml/2006/picture">
+                <pic:pic xmlns:pic="http://schemas.openxmlformats.org/drawingml/2006/picture">
+                  <pic:nvPicPr>
+                    <pic:cNvPr id="2030768836" name="Picture 1" descr="A screenshot of a video game&#10;&#10;AI-generated content may be incorrect."/>
+                    <pic:cNvPicPr/>
+                  </pic:nvPicPr>
+                  <pic:blipFill>
+                    <a:blip r:embed="rId13"/>
+                    <a:stretch>
+                      <a:fillRect/>
+                    </a:stretch>
+                  </pic:blipFill>
+                  <pic:spPr>
+                    <a:xfrm>
+                      <a:off x="0" y="0"/>
+                      <a:ext cx="5943600" cy="3277235"/>
+                    </a:xfrm>
+                    <a:prstGeom prst="rect">
+                      <a:avLst/>
+                    </a:prstGeom>
+                  </pic:spPr>
+                </pic:pic>
+              </a:graphicData>
+            </a:graphic>
+          </wp:inline>
+        </w:drawing>
+      </w:r>
     </w:p>
     <w:p>
       <w:pPr>
@@ -2212,7 +2301,19 @@
     </w:p>
     <w:p>
       <w:r>
-        <w:t>Boss Drop chance: Random percentage (5%) on defeat.</w:t>
+        <w:t xml:space="preserve">Boss </w:t>
+      </w:r>
+      <w:r>
+        <w:t>Spawn</w:t>
+      </w:r>
+      <w:r>
+        <w:t xml:space="preserve"> chance: Random percentage (</w:t>
+      </w:r>
+      <w:r>
+        <w:t>10</w:t>
+      </w:r>
+      <w:r>
+        <w:t>%).</w:t>
       </w:r>
     </w:p>
     <w:p>
@@ -2222,10 +2323,16 @@
     </w:p>
     <w:p>
       <w:r>
+        <w:lastRenderedPageBreak/>
         <w:t>Life tracker: On life loss, restart current level</w:t>
       </w:r>
       <w:r>
         <w:t>. On 0 lives left, full game reset.</w:t>
+      </w:r>
+    </w:p>
+    <w:p>
+      <w:r>
+        <w:t>Player Spin algorithm: Turn the character around the rift portal in the center of the screen.</w:t>
       </w:r>
     </w:p>
     <w:p/>
@@ -2247,11 +2354,9 @@
       <w:r>
         <w:t xml:space="preserve">Dev mode within Space Escape unlocks </w:t>
       </w:r>
-      <w:proofErr w:type="gramStart"/>
-      <w:r>
-        <w:t>a number of</w:t>
-      </w:r>
-      <w:proofErr w:type="gramEnd"/>
+      <w:r>
+        <w:t>several</w:t>
+      </w:r>
       <w:r>
         <w:t xml:space="preserve"> features to test out the game:</w:t>
       </w:r>
@@ -2321,7 +2426,7 @@
         </w:numPr>
       </w:pPr>
       <w:r>
-        <w:t>Player animations (walk, idle, attack, hurt)</w:t>
+        <w:t>Player animations (walk, idle, attack)</w:t>
       </w:r>
     </w:p>
     <w:p>
@@ -2333,7 +2438,13 @@
         </w:numPr>
       </w:pPr>
       <w:r>
-        <w:t>Alien types (4 variations)</w:t>
+        <w:t>Alien types (</w:t>
+      </w:r>
+      <w:r>
+        <w:t>3</w:t>
+      </w:r>
+      <w:r>
+        <w:t xml:space="preserve"> variations)</w:t>
       </w:r>
     </w:p>
     <w:p>
@@ -2345,7 +2456,13 @@
         </w:numPr>
       </w:pPr>
       <w:r>
-        <w:t>Boss designs (3 unique bosses)</w:t>
+        <w:t>Boss designs (</w:t>
+      </w:r>
+      <w:r>
+        <w:t>2</w:t>
+      </w:r>
+      <w:r>
+        <w:t xml:space="preserve"> bosses)</w:t>
       </w:r>
     </w:p>
     <w:p>
@@ -2357,7 +2474,13 @@
         </w:numPr>
       </w:pPr>
       <w:r>
-        <w:t>Environmental tile-sets (5 planet types)</w:t>
+        <w:t>Environmental tile-sets (</w:t>
+      </w:r>
+      <w:r>
+        <w:t>3</w:t>
+      </w:r>
+      <w:r>
+        <w:t xml:space="preserve"> planet types)</w:t>
       </w:r>
     </w:p>
     <w:p>
@@ -2381,10 +2504,9 @@
         </w:numPr>
       </w:pPr>
       <w:r>
-        <w:t>Spaceship sprite (broken, fixed)</w:t>
-      </w:r>
-    </w:p>
-    <w:p/>
+        <w:t>Spaceship sprite</w:t>
+      </w:r>
+    </w:p>
     <w:p>
       <w:r>
         <w:t>Animations:</w:t>
@@ -2438,7 +2560,6 @@
         <w:t>Planet-specific transitions.</w:t>
       </w:r>
     </w:p>
-    <w:p/>
     <w:p>
       <w:r>
         <w:t>Audio:</w:t>
@@ -2468,19 +2589,6 @@
         <w:t>Combat and item pickup sound effects</w:t>
       </w:r>
     </w:p>
-    <w:p>
-      <w:pPr>
-        <w:pStyle w:val="ListParagraph"/>
-        <w:numPr>
-          <w:ilvl w:val="0"/>
-          <w:numId w:val="1"/>
-        </w:numPr>
-      </w:pPr>
-      <w:r>
-        <w:t>Alien and boss sounds</w:t>
-      </w:r>
-    </w:p>
-    <w:p/>
     <w:p>
       <w:pPr>
         <w:pStyle w:val="Heading2"/>

</xml_diff>